<commit_message>
added immune trajectory research
</commit_message>
<xml_diff>
--- a/results/tables/Ferreira_Complete_Dataset_Results/Ferreira_Complete_Dataset_Results.docx
+++ b/results/tables/Ferreira_Complete_Dataset_Results/Ferreira_Complete_Dataset_Results.docx
@@ -261,7 +261,7 @@
                 <w:rFonts w:ascii="Calibri" w:hAnsi="Calibri"/>
                 <w:sz w:val="20"/>
               </w:rPr>
-              <w:t xml:space="default">0.0068</w:t>
+              <w:t xml:space="default">0.0028</w:t>
             </w:r>
           </w:p>
         </w:tc>
@@ -285,7 +285,7 @@
                 <w:rFonts w:ascii="Calibri" w:hAnsi="Calibri"/>
                 <w:sz w:val="20"/>
               </w:rPr>
-              <w:t xml:space="default">(-0.0098, 0.0234)</w:t>
+              <w:t xml:space="default">(-0.0135, 0.0192)</w:t>
             </w:r>
           </w:p>
         </w:tc>
@@ -309,7 +309,7 @@
                 <w:rFonts w:ascii="Calibri" w:hAnsi="Calibri"/>
                 <w:sz w:val="20"/>
               </w:rPr>
-              <w:t xml:space="default">0.421</w:t>
+              <w:t xml:space="default">0.734</w:t>
             </w:r>
           </w:p>
         </w:tc>
@@ -350,7 +350,6 @@
               <w:start w:val="single" w:space="0" w:color="D3D3D3"/>
               <w:end w:val="single" w:space="0" w:color="D3D3D3"/>
             </w:tcBorders>
-            <w:shd w:val="clear" w:color="auto" w:fill="FFEBEE"/>
           </w:tcPr>
           <w:p>
             <w:pPr>
@@ -362,7 +361,6 @@
               <w:rPr>
                 <w:rFonts w:ascii="Calibri" w:hAnsi="Calibri"/>
                 <w:sz w:val="20"/>
-                <w:b w:val="true"/>
               </w:rPr>
               <w:t xml:space="default">Hybridization distance (hHe)</w:t>
             </w:r>
@@ -376,7 +374,6 @@
               <w:start w:val="single" w:space="0" w:color="D3D3D3"/>
               <w:end w:val="single" w:space="0" w:color="D3D3D3"/>
             </w:tcBorders>
-            <w:shd w:val="clear" w:color="auto" w:fill="FFEBEE"/>
           </w:tcPr>
           <w:p>
             <w:pPr>
@@ -388,21 +385,19 @@
               <w:rPr>
                 <w:rFonts w:ascii="Calibri" w:hAnsi="Calibri"/>
                 <w:sz w:val="20"/>
-                <w:b w:val="true"/>
-              </w:rPr>
-              <w:t xml:space="default">0.0288</w:t>
-            </w:r>
-          </w:p>
-        </w:tc>
-        <w:tc>
-          <w:tcPr>
-            <w:tcBorders>
-              <w:top w:val="single" w:space="0" w:color="D3D3D3"/>
-              <w:bottom w:val="single" w:space="0" w:color="D3D3D3"/>
-              <w:start w:val="single" w:space="0" w:color="D3D3D3"/>
-              <w:end w:val="single" w:space="0" w:color="D3D3D3"/>
-            </w:tcBorders>
-            <w:shd w:val="clear" w:color="auto" w:fill="FFEBEE"/>
+              </w:rPr>
+              <w:t xml:space="default">0.0060</w:t>
+            </w:r>
+          </w:p>
+        </w:tc>
+        <w:tc>
+          <w:tcPr>
+            <w:tcBorders>
+              <w:top w:val="single" w:space="0" w:color="D3D3D3"/>
+              <w:bottom w:val="single" w:space="0" w:color="D3D3D3"/>
+              <w:start w:val="single" w:space="0" w:color="D3D3D3"/>
+              <w:end w:val="single" w:space="0" w:color="D3D3D3"/>
+            </w:tcBorders>
           </w:tcPr>
           <w:p>
             <w:pPr>
@@ -414,21 +409,19 @@
               <w:rPr>
                 <w:rFonts w:ascii="Calibri" w:hAnsi="Calibri"/>
                 <w:sz w:val="20"/>
-                <w:b w:val="true"/>
-              </w:rPr>
-              <w:t xml:space="default">(0.0026, 0.0550)</w:t>
-            </w:r>
-          </w:p>
-        </w:tc>
-        <w:tc>
-          <w:tcPr>
-            <w:tcBorders>
-              <w:top w:val="single" w:space="0" w:color="D3D3D3"/>
-              <w:bottom w:val="single" w:space="0" w:color="D3D3D3"/>
-              <w:start w:val="single" w:space="0" w:color="D3D3D3"/>
-              <w:end w:val="single" w:space="0" w:color="D3D3D3"/>
-            </w:tcBorders>
-            <w:shd w:val="clear" w:color="auto" w:fill="FFEBEE"/>
+              </w:rPr>
+              <w:t xml:space="default">(-0.0199, 0.0320)</w:t>
+            </w:r>
+          </w:p>
+        </w:tc>
+        <w:tc>
+          <w:tcPr>
+            <w:tcBorders>
+              <w:top w:val="single" w:space="0" w:color="D3D3D3"/>
+              <w:bottom w:val="single" w:space="0" w:color="D3D3D3"/>
+              <w:start w:val="single" w:space="0" w:color="D3D3D3"/>
+              <w:end w:val="single" w:space="0" w:color="D3D3D3"/>
+            </w:tcBorders>
           </w:tcPr>
           <w:p>
             <w:pPr>
@@ -440,21 +433,19 @@
               <w:rPr>
                 <w:rFonts w:ascii="Calibri" w:hAnsi="Calibri"/>
                 <w:sz w:val="20"/>
-                <w:b w:val="true"/>
-              </w:rPr>
-              <w:t xml:space="default">0.031</w:t>
-            </w:r>
-          </w:p>
-        </w:tc>
-        <w:tc>
-          <w:tcPr>
-            <w:tcBorders>
-              <w:top w:val="single" w:space="0" w:color="D3D3D3"/>
-              <w:bottom w:val="single" w:space="0" w:color="D3D3D3"/>
-              <w:start w:val="single" w:space="0" w:color="D3D3D3"/>
-              <w:end w:val="single" w:space="0" w:color="D3D3D3"/>
-            </w:tcBorders>
-            <w:shd w:val="clear" w:color="auto" w:fill="FFEBEE"/>
+              </w:rPr>
+              <w:t xml:space="default">0.649</w:t>
+            </w:r>
+          </w:p>
+        </w:tc>
+        <w:tc>
+          <w:tcPr>
+            <w:tcBorders>
+              <w:top w:val="single" w:space="0" w:color="D3D3D3"/>
+              <w:bottom w:val="single" w:space="0" w:color="D3D3D3"/>
+              <w:start w:val="single" w:space="0" w:color="D3D3D3"/>
+              <w:end w:val="single" w:space="0" w:color="D3D3D3"/>
+            </w:tcBorders>
           </w:tcPr>
           <w:p>
             <w:pPr>
@@ -466,9 +457,8 @@
               <w:rPr>
                 <w:rFonts w:ascii="Calibri" w:hAnsi="Calibri"/>
                 <w:sz w:val="20"/>
-                <w:b w:val="true"/>
-              </w:rPr>
-              <w:t xml:space="default">*</w:t>
+              </w:rPr>
+              <w:t xml:space="default"/>
             </w:r>
           </w:p>
         </w:tc>
@@ -485,7 +475,6 @@
               <w:start w:val="single" w:space="0" w:color="D3D3D3"/>
               <w:end w:val="single" w:space="0" w:color="D3D3D3"/>
             </w:tcBorders>
-            <w:shd w:val="clear" w:color="auto" w:fill="FFEBEE"/>
           </w:tcPr>
           <w:p>
             <w:pPr>
@@ -497,7 +486,6 @@
               <w:rPr>
                 <w:rFonts w:ascii="Calibri" w:hAnsi="Calibri"/>
                 <w:sz w:val="20"/>
-                <w:b w:val="true"/>
               </w:rPr>
               <w:t xml:space="default">Mean hybridization level</w:t>
             </w:r>
@@ -511,7 +499,6 @@
               <w:start w:val="single" w:space="0" w:color="D3D3D3"/>
               <w:end w:val="single" w:space="0" w:color="D3D3D3"/>
             </w:tcBorders>
-            <w:shd w:val="clear" w:color="auto" w:fill="FFEBEE"/>
           </w:tcPr>
           <w:p>
             <w:pPr>
@@ -523,21 +510,19 @@
               <w:rPr>
                 <w:rFonts w:ascii="Calibri" w:hAnsi="Calibri"/>
                 <w:sz w:val="20"/>
-                <w:b w:val="true"/>
-              </w:rPr>
-              <w:t xml:space="default">-0.0292</w:t>
-            </w:r>
-          </w:p>
-        </w:tc>
-        <w:tc>
-          <w:tcPr>
-            <w:tcBorders>
-              <w:top w:val="single" w:space="0" w:color="D3D3D3"/>
-              <w:bottom w:val="single" w:space="0" w:color="D3D3D3"/>
-              <w:start w:val="single" w:space="0" w:color="D3D3D3"/>
-              <w:end w:val="single" w:space="0" w:color="D3D3D3"/>
-            </w:tcBorders>
-            <w:shd w:val="clear" w:color="auto" w:fill="FFEBEE"/>
+              </w:rPr>
+              <w:t xml:space="default">-0.0117</w:t>
+            </w:r>
+          </w:p>
+        </w:tc>
+        <w:tc>
+          <w:tcPr>
+            <w:tcBorders>
+              <w:top w:val="single" w:space="0" w:color="D3D3D3"/>
+              <w:bottom w:val="single" w:space="0" w:color="D3D3D3"/>
+              <w:start w:val="single" w:space="0" w:color="D3D3D3"/>
+              <w:end w:val="single" w:space="0" w:color="D3D3D3"/>
+            </w:tcBorders>
           </w:tcPr>
           <w:p>
             <w:pPr>
@@ -549,21 +534,19 @@
               <w:rPr>
                 <w:rFonts w:ascii="Calibri" w:hAnsi="Calibri"/>
                 <w:sz w:val="20"/>
-                <w:b w:val="true"/>
-              </w:rPr>
-              <w:t xml:space="default">(-0.0459, -0.0125)</w:t>
-            </w:r>
-          </w:p>
-        </w:tc>
-        <w:tc>
-          <w:tcPr>
-            <w:tcBorders>
-              <w:top w:val="single" w:space="0" w:color="D3D3D3"/>
-              <w:bottom w:val="single" w:space="0" w:color="D3D3D3"/>
-              <w:start w:val="single" w:space="0" w:color="D3D3D3"/>
-              <w:end w:val="single" w:space="0" w:color="D3D3D3"/>
-            </w:tcBorders>
-            <w:shd w:val="clear" w:color="auto" w:fill="FFEBEE"/>
+              </w:rPr>
+              <w:t xml:space="default">(-0.0279, 0.0046)</w:t>
+            </w:r>
+          </w:p>
+        </w:tc>
+        <w:tc>
+          <w:tcPr>
+            <w:tcBorders>
+              <w:top w:val="single" w:space="0" w:color="D3D3D3"/>
+              <w:bottom w:val="single" w:space="0" w:color="D3D3D3"/>
+              <w:start w:val="single" w:space="0" w:color="D3D3D3"/>
+              <w:end w:val="single" w:space="0" w:color="D3D3D3"/>
+            </w:tcBorders>
           </w:tcPr>
           <w:p>
             <w:pPr>
@@ -575,21 +558,19 @@
               <w:rPr>
                 <w:rFonts w:ascii="Calibri" w:hAnsi="Calibri"/>
                 <w:sz w:val="20"/>
-                <w:b w:val="true"/>
-              </w:rPr>
-              <w:t xml:space="default">&lt; 0.001</w:t>
-            </w:r>
-          </w:p>
-        </w:tc>
-        <w:tc>
-          <w:tcPr>
-            <w:tcBorders>
-              <w:top w:val="single" w:space="0" w:color="D3D3D3"/>
-              <w:bottom w:val="single" w:space="0" w:color="D3D3D3"/>
-              <w:start w:val="single" w:space="0" w:color="D3D3D3"/>
-              <w:end w:val="single" w:space="0" w:color="D3D3D3"/>
-            </w:tcBorders>
-            <w:shd w:val="clear" w:color="auto" w:fill="FFEBEE"/>
+              </w:rPr>
+              <w:t xml:space="default">0.158</w:t>
+            </w:r>
+          </w:p>
+        </w:tc>
+        <w:tc>
+          <w:tcPr>
+            <w:tcBorders>
+              <w:top w:val="single" w:space="0" w:color="D3D3D3"/>
+              <w:bottom w:val="single" w:space="0" w:color="D3D3D3"/>
+              <w:start w:val="single" w:space="0" w:color="D3D3D3"/>
+              <w:end w:val="single" w:space="0" w:color="D3D3D3"/>
+            </w:tcBorders>
           </w:tcPr>
           <w:p>
             <w:pPr>
@@ -601,9 +582,8 @@
               <w:rPr>
                 <w:rFonts w:ascii="Calibri" w:hAnsi="Calibri"/>
                 <w:sz w:val="20"/>
-                <w:b w:val="true"/>
-              </w:rPr>
-              <w:t xml:space="default">***</w:t>
+              </w:rPr>
+              <w:t xml:space="default"/>
             </w:r>
           </w:p>
         </w:tc>
@@ -656,7 +636,7 @@
                 <w:rFonts w:ascii="Calibri" w:hAnsi="Calibri"/>
                 <w:sz w:val="20"/>
               </w:rPr>
-              <w:t xml:space="default">0.0061</w:t>
+              <w:t xml:space="default">0.0030</w:t>
             </w:r>
           </w:p>
         </w:tc>
@@ -680,7 +660,7 @@
                 <w:rFonts w:ascii="Calibri" w:hAnsi="Calibri"/>
                 <w:sz w:val="20"/>
               </w:rPr>
-              <w:t xml:space="default">(-0.0002, 0.0123)</w:t>
+              <w:t xml:space="default">(-0.0032, 0.0092)</w:t>
             </w:r>
           </w:p>
         </w:tc>
@@ -704,7 +684,7 @@
                 <w:rFonts w:ascii="Calibri" w:hAnsi="Calibri"/>
                 <w:sz w:val="20"/>
               </w:rPr>
-              <w:t xml:space="default">0.059</w:t>
+              <w:t xml:space="default">0.344</w:t>
             </w:r>
           </w:p>
         </w:tc>
@@ -728,7 +708,7 @@
                 <w:rFonts w:ascii="Calibri" w:hAnsi="Calibri"/>
                 <w:sz w:val="20"/>
               </w:rPr>
-              <w:t xml:space="default">.</w:t>
+              <w:t xml:space="default"/>
             </w:r>
           </w:p>
         </w:tc>
@@ -781,7 +761,7 @@
                 <w:rFonts w:ascii="Calibri" w:hAnsi="Calibri"/>
                 <w:sz w:val="20"/>
               </w:rPr>
-              <w:t xml:space="default">-0.0409</w:t>
+              <w:t xml:space="default">-0.0184</w:t>
             </w:r>
           </w:p>
         </w:tc>
@@ -805,7 +785,7 @@
                 <w:rFonts w:ascii="Calibri" w:hAnsi="Calibri"/>
                 <w:sz w:val="20"/>
               </w:rPr>
-              <w:t xml:space="default">(-0.0916, 0.0099)</w:t>
+              <w:t xml:space="default">(-0.0686, 0.0317)</w:t>
             </w:r>
           </w:p>
         </w:tc>
@@ -829,7 +809,7 @@
                 <w:rFonts w:ascii="Calibri" w:hAnsi="Calibri"/>
                 <w:sz w:val="20"/>
               </w:rPr>
-              <w:t xml:space="default">0.114</w:t>
+              <w:t xml:space="default">0.471</w:t>
             </w:r>
           </w:p>
         </w:tc>
@@ -910,7 +890,7 @@
                 <w:sz w:val="20"/>
                 <w:b w:val="true"/>
               </w:rPr>
-              <w:t xml:space="default">-0.0141</w:t>
+              <w:t xml:space="default">-0.0205</w:t>
             </w:r>
           </w:p>
         </w:tc>
@@ -936,7 +916,7 @@
                 <w:sz w:val="20"/>
                 <w:b w:val="true"/>
               </w:rPr>
-              <w:t xml:space="default">(-0.0204, -0.0078)</w:t>
+              <w:t xml:space="default">(-0.0268, -0.0143)</w:t>
             </w:r>
           </w:p>
         </w:tc>

</xml_diff>